<commit_message>
Added Hashing to 2FA Code
</commit_message>
<xml_diff>
--- a/Task 1 Pictures.docx
+++ b/Task 1 Pictures.docx
@@ -46,6 +46,15 @@
     <w:p/>
     <w:sdt>
       <w:sdtPr>
+        <w:rPr>
+          <w:rFonts w:asciiTheme="minorHAnsi" w:eastAsiaTheme="minorHAnsi" w:hAnsiTheme="minorHAnsi" w:cstheme="minorBidi"/>
+          <w:color w:val="auto"/>
+          <w:kern w:val="2"/>
+          <w:sz w:val="22"/>
+          <w:szCs w:val="22"/>
+          <w:lang w:eastAsia="en-US"/>
+          <w14:ligatures w14:val="standardContextual"/>
+        </w:rPr>
         <w:id w:val="2003150918"/>
         <w:docPartObj>
           <w:docPartGallery w:val="Table of Contents"/>
@@ -54,15 +63,8 @@
       </w:sdtPr>
       <w:sdtEndPr>
         <w:rPr>
-          <w:rFonts w:asciiTheme="minorHAnsi" w:eastAsiaTheme="minorHAnsi" w:hAnsiTheme="minorHAnsi" w:cstheme="minorBidi"/>
           <w:b/>
           <w:bCs/>
-          <w:color w:val="auto"/>
-          <w:kern w:val="2"/>
-          <w:sz w:val="22"/>
-          <w:szCs w:val="22"/>
-          <w:lang w:eastAsia="en-US"/>
-          <w14:ligatures w14:val="standardContextual"/>
         </w:rPr>
       </w:sdtEndPr>
       <w:sdtContent>
@@ -806,6 +808,28 @@
         </w:rPr>
         <w:t>Panopto recording</w:t>
       </w:r>
+      <w:r>
+        <w:rPr>
+          <w:rFonts w:asciiTheme="majorBidi" w:hAnsiTheme="majorBidi" w:cstheme="majorBidi"/>
+        </w:rPr>
+        <w:t xml:space="preserve"> - </w:t>
+      </w:r>
+      <w:hyperlink r:id="rId13" w:history="1">
+        <w:r>
+          <w:rPr>
+            <w:rStyle w:val="Hyperlink"/>
+            <w:rFonts w:asciiTheme="majorBidi" w:hAnsiTheme="majorBidi" w:cstheme="majorBidi"/>
+          </w:rPr>
+          <w:t>https://sussex.cloud.panopto.eu/Panopto/Pages/Viewer.aspx?id=20b5765a-297d-4040-a8de-b23c0151ae38</w:t>
+        </w:r>
+      </w:hyperlink>
+    </w:p>
+    <w:p>
+      <w:pPr>
+        <w:rPr>
+          <w:rFonts w:asciiTheme="majorBidi" w:hAnsiTheme="majorBidi" w:cstheme="majorBidi"/>
+        </w:rPr>
+      </w:pPr>
     </w:p>
     <w:p>
       <w:pPr>
@@ -882,7 +906,6 @@
           <w:sz w:val="30"/>
           <w:szCs w:val="30"/>
         </w:rPr>
-        <w:lastRenderedPageBreak/>
         <w:t>T</w:t>
       </w:r>
       <w:r>
@@ -3750,6 +3773,7 @@
                 <w:sz w:val="18"/>
                 <w:szCs w:val="18"/>
               </w:rPr>
+              <w:lastRenderedPageBreak/>
               <w:t>Self-reflection</w:t>
             </w:r>
           </w:p>
@@ -3951,7 +3975,6 @@
           <w:sz w:val="30"/>
           <w:szCs w:val="30"/>
         </w:rPr>
-        <w:lastRenderedPageBreak/>
         <w:t xml:space="preserve">Task 1 – User </w:t>
       </w:r>
       <w:r>
@@ -4219,7 +4242,7 @@
           <w:sz w:val="30"/>
           <w:szCs w:val="30"/>
         </w:rPr>
-        <w:t>4</w:t>
+        <w:t xml:space="preserve">4 – </w:t>
       </w:r>
       <w:r>
         <w:rPr>
@@ -4228,79 +4251,79 @@
           <w:sz w:val="30"/>
           <w:szCs w:val="30"/>
         </w:rPr>
-        <w:t xml:space="preserve"> – </w:t>
-      </w:r>
-      <w:r>
+        <w:t>Implement a “Evaluation Request” web page</w:t>
+      </w:r>
+      <w:bookmarkEnd w:id="8"/>
+    </w:p>
+    <w:p>
+      <w:pPr>
+        <w:rPr>
+          <w:rFonts w:asciiTheme="majorBidi" w:hAnsiTheme="majorBidi" w:cstheme="majorBidi"/>
+        </w:rPr>
+      </w:pPr>
+      <w:bookmarkStart w:id="9" w:name="_Toc86301451"/>
+      <w:r>
+        <w:rPr>
+          <w:rFonts w:asciiTheme="majorBidi" w:hAnsiTheme="majorBidi" w:cstheme="majorBidi"/>
+        </w:rPr>
+        <w:t>Request Evaluation</w:t>
+      </w:r>
+      <w:bookmarkEnd w:id="9"/>
+      <w:r>
+        <w:rPr>
+          <w:rFonts w:asciiTheme="majorBidi" w:hAnsiTheme="majorBidi" w:cstheme="majorBidi"/>
+        </w:rPr>
+        <w:t xml:space="preserve"> feature screenshot</w:t>
+      </w:r>
+    </w:p>
+    <w:p>
+      <w:pPr>
+        <w:rPr>
+          <w:rFonts w:asciiTheme="majorBidi" w:hAnsiTheme="majorBidi" w:cstheme="majorBidi"/>
+        </w:rPr>
+      </w:pPr>
+    </w:p>
+    <w:p>
+      <w:pPr>
+        <w:rPr>
+          <w:rFonts w:asciiTheme="majorBidi" w:hAnsiTheme="majorBidi" w:cstheme="majorBidi"/>
+        </w:rPr>
+      </w:pPr>
+      <w:bookmarkStart w:id="10" w:name="_Toc86301453"/>
+      <w:r>
+        <w:rPr>
+          <w:rFonts w:asciiTheme="majorBidi" w:hAnsiTheme="majorBidi" w:cstheme="majorBidi"/>
+        </w:rPr>
+        <w:t>Why do you think it is secure?</w:t>
+      </w:r>
+      <w:bookmarkEnd w:id="10"/>
+      <w:r>
+        <w:rPr>
+          <w:rFonts w:asciiTheme="majorBidi" w:hAnsiTheme="majorBidi" w:cstheme="majorBidi"/>
+        </w:rPr>
+        <w:t xml:space="preserve"> </w:t>
+      </w:r>
+    </w:p>
+    <w:p>
+      <w:pPr>
+        <w:pStyle w:val="Heading1"/>
         <w:rPr>
           <w:rFonts w:asciiTheme="majorBidi" w:hAnsiTheme="majorBidi"/>
           <w:color w:val="auto"/>
           <w:sz w:val="30"/>
           <w:szCs w:val="30"/>
         </w:rPr>
-        <w:t>Implement a “Evaluation Request” web page</w:t>
-      </w:r>
-      <w:bookmarkEnd w:id="8"/>
-    </w:p>
-    <w:p>
-      <w:pPr>
-        <w:rPr>
-          <w:rFonts w:asciiTheme="majorBidi" w:hAnsiTheme="majorBidi" w:cstheme="majorBidi"/>
-        </w:rPr>
       </w:pPr>
-      <w:bookmarkStart w:id="9" w:name="_Toc86301451"/>
-      <w:r>
-        <w:rPr>
-          <w:rFonts w:asciiTheme="majorBidi" w:hAnsiTheme="majorBidi" w:cstheme="majorBidi"/>
-        </w:rPr>
-        <w:t>Request Evaluation</w:t>
-      </w:r>
-      <w:bookmarkEnd w:id="9"/>
-      <w:r>
-        <w:rPr>
-          <w:rFonts w:asciiTheme="majorBidi" w:hAnsiTheme="majorBidi" w:cstheme="majorBidi"/>
-        </w:rPr>
-        <w:t xml:space="preserve"> feature screenshot</w:t>
-      </w:r>
-    </w:p>
-    <w:p>
-      <w:pPr>
-        <w:rPr>
-          <w:rFonts w:asciiTheme="majorBidi" w:hAnsiTheme="majorBidi" w:cstheme="majorBidi"/>
-        </w:rPr>
-      </w:pPr>
-    </w:p>
-    <w:p>
-      <w:pPr>
-        <w:rPr>
-          <w:rFonts w:asciiTheme="majorBidi" w:hAnsiTheme="majorBidi" w:cstheme="majorBidi"/>
-        </w:rPr>
-      </w:pPr>
-      <w:bookmarkStart w:id="10" w:name="_Toc86301453"/>
-      <w:r>
-        <w:rPr>
-          <w:rFonts w:asciiTheme="majorBidi" w:hAnsiTheme="majorBidi" w:cstheme="majorBidi"/>
-        </w:rPr>
-        <w:t>Why do you think it is secure?</w:t>
-      </w:r>
-      <w:bookmarkEnd w:id="10"/>
-      <w:r>
-        <w:rPr>
-          <w:rFonts w:asciiTheme="majorBidi" w:hAnsiTheme="majorBidi" w:cstheme="majorBidi"/>
-        </w:rPr>
-        <w:t xml:space="preserve"> </w:t>
-      </w:r>
-    </w:p>
-    <w:p>
-      <w:pPr>
-        <w:pStyle w:val="Heading1"/>
+      <w:bookmarkStart w:id="11" w:name="_Toc184040794"/>
+      <w:r>
         <w:rPr>
           <w:rFonts w:asciiTheme="majorBidi" w:hAnsiTheme="majorBidi"/>
           <w:color w:val="auto"/>
           <w:sz w:val="30"/>
           <w:szCs w:val="30"/>
         </w:rPr>
-      </w:pPr>
-      <w:bookmarkStart w:id="11" w:name="_Toc184040794"/>
+        <w:t xml:space="preserve">Task </w:t>
+      </w:r>
       <w:r>
         <w:rPr>
           <w:rFonts w:asciiTheme="majorBidi" w:hAnsiTheme="majorBidi"/>
@@ -4308,25 +4331,7 @@
           <w:sz w:val="30"/>
           <w:szCs w:val="30"/>
         </w:rPr>
-        <w:t xml:space="preserve">Task </w:t>
-      </w:r>
-      <w:r>
-        <w:rPr>
-          <w:rFonts w:asciiTheme="majorBidi" w:hAnsiTheme="majorBidi"/>
-          <w:color w:val="auto"/>
-          <w:sz w:val="30"/>
-          <w:szCs w:val="30"/>
-        </w:rPr>
-        <w:t>5</w:t>
-      </w:r>
-      <w:r>
-        <w:rPr>
-          <w:rFonts w:asciiTheme="majorBidi" w:hAnsiTheme="majorBidi"/>
-          <w:color w:val="auto"/>
-          <w:sz w:val="30"/>
-          <w:szCs w:val="30"/>
-        </w:rPr>
-        <w:t xml:space="preserve"> – </w:t>
+        <w:t xml:space="preserve">5 – </w:t>
       </w:r>
       <w:r>
         <w:rPr>
@@ -4409,16 +4414,7 @@
           <w:sz w:val="30"/>
           <w:szCs w:val="30"/>
         </w:rPr>
-        <w:t>6</w:t>
-      </w:r>
-      <w:r>
-        <w:rPr>
-          <w:rFonts w:asciiTheme="majorBidi" w:hAnsiTheme="majorBidi"/>
-          <w:color w:val="auto"/>
-          <w:sz w:val="30"/>
-          <w:szCs w:val="30"/>
-        </w:rPr>
-        <w:t xml:space="preserve"> – </w:t>
+        <w:t xml:space="preserve">6 – </w:t>
       </w:r>
       <w:r>
         <w:rPr>
@@ -4523,7 +4519,7 @@
                     <pic:cNvPicPr/>
                   </pic:nvPicPr>
                   <pic:blipFill>
-                    <a:blip r:embed="rId13"/>
+                    <a:blip r:embed="rId14"/>
                     <a:stretch>
                       <a:fillRect/>
                     </a:stretch>
@@ -4565,7 +4561,7 @@
                     <pic:cNvPicPr/>
                   </pic:nvPicPr>
                   <pic:blipFill>
-                    <a:blip r:embed="rId14"/>
+                    <a:blip r:embed="rId15"/>
                     <a:stretch>
                       <a:fillRect/>
                     </a:stretch>
@@ -4607,7 +4603,7 @@
                     <pic:cNvPicPr/>
                   </pic:nvPicPr>
                   <pic:blipFill>
-                    <a:blip r:embed="rId15"/>
+                    <a:blip r:embed="rId16"/>
                     <a:stretch>
                       <a:fillRect/>
                     </a:stretch>
@@ -4650,7 +4646,7 @@
                     <pic:cNvPicPr/>
                   </pic:nvPicPr>
                   <pic:blipFill>
-                    <a:blip r:embed="rId16"/>
+                    <a:blip r:embed="rId17"/>
                     <a:stretch>
                       <a:fillRect/>
                     </a:stretch>
@@ -4692,7 +4688,7 @@
                     <pic:cNvPicPr/>
                   </pic:nvPicPr>
                   <pic:blipFill>
-                    <a:blip r:embed="rId17"/>
+                    <a:blip r:embed="rId18"/>
                     <a:stretch>
                       <a:fillRect/>
                     </a:stretch>
@@ -4734,7 +4730,7 @@
                     <pic:cNvPicPr/>
                   </pic:nvPicPr>
                   <pic:blipFill>
-                    <a:blip r:embed="rId18"/>
+                    <a:blip r:embed="rId19"/>
                     <a:stretch>
                       <a:fillRect/>
                     </a:stretch>
@@ -4777,7 +4773,7 @@
                     <pic:cNvPicPr/>
                   </pic:nvPicPr>
                   <pic:blipFill>
-                    <a:blip r:embed="rId19"/>
+                    <a:blip r:embed="rId20"/>
                     <a:stretch>
                       <a:fillRect/>
                     </a:stretch>
@@ -4819,7 +4815,7 @@
                     <pic:cNvPicPr/>
                   </pic:nvPicPr>
                   <pic:blipFill>
-                    <a:blip r:embed="rId20"/>
+                    <a:blip r:embed="rId21"/>
                     <a:stretch>
                       <a:fillRect/>
                     </a:stretch>
@@ -4861,7 +4857,7 @@
                     <pic:cNvPicPr/>
                   </pic:nvPicPr>
                   <pic:blipFill>
-                    <a:blip r:embed="rId21"/>
+                    <a:blip r:embed="rId22"/>
                     <a:stretch>
                       <a:fillRect/>
                     </a:stretch>
@@ -4903,7 +4899,7 @@
                     <pic:cNvPicPr/>
                   </pic:nvPicPr>
                   <pic:blipFill>
-                    <a:blip r:embed="rId22"/>
+                    <a:blip r:embed="rId23"/>
                     <a:stretch>
                       <a:fillRect/>
                     </a:stretch>
@@ -4945,7 +4941,7 @@
                     <pic:cNvPicPr/>
                   </pic:nvPicPr>
                   <pic:blipFill>
-                    <a:blip r:embed="rId23"/>
+                    <a:blip r:embed="rId24"/>
                     <a:stretch>
                       <a:fillRect/>
                     </a:stretch>
@@ -4988,7 +4984,7 @@
                     <pic:cNvPicPr/>
                   </pic:nvPicPr>
                   <pic:blipFill>
-                    <a:blip r:embed="rId24"/>
+                    <a:blip r:embed="rId25"/>
                     <a:stretch>
                       <a:fillRect/>
                     </a:stretch>
@@ -5030,7 +5026,7 @@
                     <pic:cNvPicPr/>
                   </pic:nvPicPr>
                   <pic:blipFill>
-                    <a:blip r:embed="rId25"/>
+                    <a:blip r:embed="rId26"/>
                     <a:stretch>
                       <a:fillRect/>
                     </a:stretch>
@@ -5072,7 +5068,7 @@
                     <pic:cNvPicPr/>
                   </pic:nvPicPr>
                   <pic:blipFill>
-                    <a:blip r:embed="rId26"/>
+                    <a:blip r:embed="rId27"/>
                     <a:stretch>
                       <a:fillRect/>
                     </a:stretch>
@@ -5114,7 +5110,7 @@
                     <pic:cNvPicPr/>
                   </pic:nvPicPr>
                   <pic:blipFill>
-                    <a:blip r:embed="rId27"/>
+                    <a:blip r:embed="rId28"/>
                     <a:stretch>
                       <a:fillRect/>
                     </a:stretch>
@@ -5157,7 +5153,7 @@
                     <pic:cNvPicPr/>
                   </pic:nvPicPr>
                   <pic:blipFill>
-                    <a:blip r:embed="rId28"/>
+                    <a:blip r:embed="rId29"/>
                     <a:stretch>
                       <a:fillRect/>
                     </a:stretch>
@@ -5199,7 +5195,7 @@
                     <pic:cNvPicPr/>
                   </pic:nvPicPr>
                   <pic:blipFill>
-                    <a:blip r:embed="rId29"/>
+                    <a:blip r:embed="rId30"/>
                     <a:stretch>
                       <a:fillRect/>
                     </a:stretch>
@@ -5241,7 +5237,7 @@
                     <pic:cNvPicPr/>
                   </pic:nvPicPr>
                   <pic:blipFill>
-                    <a:blip r:embed="rId30"/>
+                    <a:blip r:embed="rId31"/>
                     <a:stretch>
                       <a:fillRect/>
                     </a:stretch>
@@ -5283,7 +5279,7 @@
                     <pic:cNvPicPr/>
                   </pic:nvPicPr>
                   <pic:blipFill>
-                    <a:blip r:embed="rId31"/>
+                    <a:blip r:embed="rId32"/>
                     <a:stretch>
                       <a:fillRect/>
                     </a:stretch>
@@ -5325,7 +5321,7 @@
                     <pic:cNvPicPr/>
                   </pic:nvPicPr>
                   <pic:blipFill>
-                    <a:blip r:embed="rId32"/>
+                    <a:blip r:embed="rId33"/>
                     <a:stretch>
                       <a:fillRect/>
                     </a:stretch>
@@ -5367,7 +5363,7 @@
                     <pic:cNvPicPr/>
                   </pic:nvPicPr>
                   <pic:blipFill>
-                    <a:blip r:embed="rId33"/>
+                    <a:blip r:embed="rId34"/>
                     <a:stretch>
                       <a:fillRect/>
                     </a:stretch>
@@ -5409,7 +5405,7 @@
                     <pic:cNvPicPr/>
                   </pic:nvPicPr>
                   <pic:blipFill>
-                    <a:blip r:embed="rId34"/>
+                    <a:blip r:embed="rId35"/>
                     <a:stretch>
                       <a:fillRect/>
                     </a:stretch>
@@ -5452,7 +5448,7 @@
                     <pic:cNvPicPr/>
                   </pic:nvPicPr>
                   <pic:blipFill>
-                    <a:blip r:embed="rId35"/>
+                    <a:blip r:embed="rId36"/>
                     <a:stretch>
                       <a:fillRect/>
                     </a:stretch>
@@ -5494,7 +5490,7 @@
                     <pic:cNvPicPr/>
                   </pic:nvPicPr>
                   <pic:blipFill>
-                    <a:blip r:embed="rId36"/>
+                    <a:blip r:embed="rId37"/>
                     <a:stretch>
                       <a:fillRect/>
                     </a:stretch>
@@ -5536,7 +5532,7 @@
                     <pic:cNvPicPr/>
                   </pic:nvPicPr>
                   <pic:blipFill>
-                    <a:blip r:embed="rId37"/>
+                    <a:blip r:embed="rId38"/>
                     <a:stretch>
                       <a:fillRect/>
                     </a:stretch>
@@ -6379,6 +6375,7 @@
   <w:style w:type="character" w:default="1" w:styleId="DefaultParagraphFont">
     <w:name w:val="Default Paragraph Font"/>
     <w:uiPriority w:val="1"/>
+    <w:semiHidden/>
     <w:unhideWhenUsed/>
   </w:style>
   <w:style w:type="table" w:default="1" w:styleId="TableNormal">
@@ -6835,6 +6832,18 @@
       </w:tblBorders>
     </w:tblPr>
   </w:style>
+  <w:style w:type="character" w:styleId="UnresolvedMention">
+    <w:name w:val="Unresolved Mention"/>
+    <w:basedOn w:val="DefaultParagraphFont"/>
+    <w:uiPriority w:val="99"/>
+    <w:semiHidden/>
+    <w:unhideWhenUsed/>
+    <w:rsid w:val="00357969"/>
+    <w:rPr>
+      <w:color w:val="605E5C"/>
+      <w:shd w:val="clear" w:color="auto" w:fill="E1DFDD"/>
+    </w:rPr>
+  </w:style>
 </w:styles>
 </file>
 
@@ -7143,6 +7152,18 @@
 </file>
 
 <file path=customXml/item2.xml><?xml version="1.0" encoding="utf-8"?>
+<b:Sources xmlns:b="http://schemas.openxmlformats.org/officeDocument/2006/bibliography" xmlns="http://schemas.openxmlformats.org/officeDocument/2006/bibliography" SelectedStyle="\APASixthEditionOfficeOnline.xsl" StyleName="APA" Version="6"/>
+</file>
+
+<file path=customXml/item3.xml><?xml version="1.0" encoding="utf-8"?>
+<p:properties xmlns:p="http://schemas.microsoft.com/office/2006/metadata/properties" xmlns:xsi="http://www.w3.org/2001/XMLSchema-instance" xmlns:pc="http://schemas.microsoft.com/office/infopath/2007/PartnerControls">
+  <documentManagement>
+    <_activity xmlns="266b60df-abca-46a4-8721-34b6ef665c0d" xsi:nil="true"/>
+  </documentManagement>
+</p:properties>
+</file>
+
+<file path=customXml/item4.xml><?xml version="1.0" encoding="utf-8"?>
 <ct:contentTypeSchema xmlns:ct="http://schemas.microsoft.com/office/2006/metadata/contentType" xmlns:ma="http://schemas.microsoft.com/office/2006/metadata/properties/metaAttributes" ct:_="" ma:_="" ma:contentTypeName="Document" ma:contentTypeID="0x010100852A8605E2D2AC4487A922290F75A24F" ma:contentTypeVersion="15" ma:contentTypeDescription="Create a new document." ma:contentTypeScope="" ma:versionID="5f9b0e4d9386e0fa946d3d753ab3473f">
   <xsd:schema xmlns:xsd="http://www.w3.org/2001/XMLSchema" xmlns:xs="http://www.w3.org/2001/XMLSchema" xmlns:p="http://schemas.microsoft.com/office/2006/metadata/properties" xmlns:ns3="266b60df-abca-46a4-8721-34b6ef665c0d" xmlns:ns4="22092368-e2bc-49f2-9afe-1c57cb761db1" targetNamespace="http://schemas.microsoft.com/office/2006/metadata/properties" ma:root="true" ma:fieldsID="68d36e020179f4c03bac2e57f1b68c3e" ns3:_="" ns4:_="">
     <xsd:import namespace="266b60df-abca-46a4-8721-34b6ef665c0d"/>
@@ -7375,18 +7396,6 @@
 </ct:contentTypeSchema>
 </file>
 
-<file path=customXml/item3.xml><?xml version="1.0" encoding="utf-8"?>
-<p:properties xmlns:p="http://schemas.microsoft.com/office/2006/metadata/properties" xmlns:xsi="http://www.w3.org/2001/XMLSchema-instance" xmlns:pc="http://schemas.microsoft.com/office/infopath/2007/PartnerControls">
-  <documentManagement>
-    <_activity xmlns="266b60df-abca-46a4-8721-34b6ef665c0d" xsi:nil="true"/>
-  </documentManagement>
-</p:properties>
-</file>
-
-<file path=customXml/item4.xml><?xml version="1.0" encoding="utf-8"?>
-<b:Sources xmlns:b="http://schemas.openxmlformats.org/officeDocument/2006/bibliography" xmlns="http://schemas.openxmlformats.org/officeDocument/2006/bibliography" SelectedStyle="\APASixthEditionOfficeOnline.xsl" StyleName="APA" Version="6"/>
-</file>
-
 <file path=customXml/itemProps1.xml><?xml version="1.0" encoding="utf-8"?>
 <ds:datastoreItem xmlns:ds="http://schemas.openxmlformats.org/officeDocument/2006/customXml" ds:itemID="{983BA530-4BC1-4D43-90CA-67361D42B1DF}">
   <ds:schemaRefs>
@@ -7396,6 +7405,24 @@
 </file>
 
 <file path=customXml/itemProps2.xml><?xml version="1.0" encoding="utf-8"?>
+<ds:datastoreItem xmlns:ds="http://schemas.openxmlformats.org/officeDocument/2006/customXml" ds:itemID="{6817ED24-AB6D-42D0-86BD-4DC364E4CD7E}">
+  <ds:schemaRefs>
+    <ds:schemaRef ds:uri="http://schemas.openxmlformats.org/officeDocument/2006/bibliography"/>
+  </ds:schemaRefs>
+</ds:datastoreItem>
+</file>
+
+<file path=customXml/itemProps3.xml><?xml version="1.0" encoding="utf-8"?>
+<ds:datastoreItem xmlns:ds="http://schemas.openxmlformats.org/officeDocument/2006/customXml" ds:itemID="{CB383D70-6F17-46EC-B596-B942B5BE747E}">
+  <ds:schemaRefs>
+    <ds:schemaRef ds:uri="http://schemas.microsoft.com/office/2006/metadata/properties"/>
+    <ds:schemaRef ds:uri="http://schemas.microsoft.com/office/infopath/2007/PartnerControls"/>
+    <ds:schemaRef ds:uri="266b60df-abca-46a4-8721-34b6ef665c0d"/>
+  </ds:schemaRefs>
+</ds:datastoreItem>
+</file>
+
+<file path=customXml/itemProps4.xml><?xml version="1.0" encoding="utf-8"?>
 <ds:datastoreItem xmlns:ds="http://schemas.openxmlformats.org/officeDocument/2006/customXml" ds:itemID="{C1881FE7-777D-4F59-8A94-300F33DCF793}">
   <ds:schemaRefs>
     <ds:schemaRef ds:uri="http://schemas.microsoft.com/office/2006/metadata/contentType"/>
@@ -7412,22 +7439,4 @@
     <ds:schemaRef ds:uri="http://schemas.microsoft.com/internal/obd"/>
   </ds:schemaRefs>
 </ds:datastoreItem>
-</file>
-
-<file path=customXml/itemProps3.xml><?xml version="1.0" encoding="utf-8"?>
-<ds:datastoreItem xmlns:ds="http://schemas.openxmlformats.org/officeDocument/2006/customXml" ds:itemID="{CB383D70-6F17-46EC-B596-B942B5BE747E}">
-  <ds:schemaRefs>
-    <ds:schemaRef ds:uri="http://schemas.microsoft.com/office/2006/metadata/properties"/>
-    <ds:schemaRef ds:uri="http://schemas.microsoft.com/office/infopath/2007/PartnerControls"/>
-    <ds:schemaRef ds:uri="266b60df-abca-46a4-8721-34b6ef665c0d"/>
-  </ds:schemaRefs>
-</ds:datastoreItem>
-</file>
-
-<file path=customXml/itemProps4.xml><?xml version="1.0" encoding="utf-8"?>
-<ds:datastoreItem xmlns:ds="http://schemas.openxmlformats.org/officeDocument/2006/customXml" ds:itemID="{6817ED24-AB6D-42D0-86BD-4DC364E4CD7E}">
-  <ds:schemaRefs>
-    <ds:schemaRef ds:uri="http://schemas.openxmlformats.org/officeDocument/2006/bibliography"/>
-  </ds:schemaRefs>
-</ds:datastoreItem>
 </file>
</xml_diff>